<commit_message>
update Compare and Swap
</commit_message>
<xml_diff>
--- a/ISA_Write_Up_PipeLine.docx
+++ b/ISA_Write_Up_PipeLine.docx
@@ -21308,38 +21308,38 @@
         <w:tblLook w:val="04A0" w:firstRow="1" w:lastRow="0" w:firstColumn="1" w:lastColumn="0" w:noHBand="0" w:noVBand="1"/>
       </w:tblPr>
       <w:tblGrid>
-        <w:gridCol w:w="217"/>
-        <w:gridCol w:w="218"/>
-        <w:gridCol w:w="219"/>
-        <w:gridCol w:w="218"/>
-        <w:gridCol w:w="218"/>
-        <w:gridCol w:w="218"/>
-        <w:gridCol w:w="218"/>
-        <w:gridCol w:w="1659"/>
-        <w:gridCol w:w="511"/>
-        <w:gridCol w:w="456"/>
-        <w:gridCol w:w="416"/>
-        <w:gridCol w:w="386"/>
+        <w:gridCol w:w="213"/>
+        <w:gridCol w:w="216"/>
+        <w:gridCol w:w="216"/>
+        <w:gridCol w:w="216"/>
+        <w:gridCol w:w="215"/>
+        <w:gridCol w:w="215"/>
+        <w:gridCol w:w="215"/>
+        <w:gridCol w:w="1595"/>
+        <w:gridCol w:w="490"/>
+        <w:gridCol w:w="438"/>
+        <w:gridCol w:w="399"/>
+        <w:gridCol w:w="372"/>
         <w:gridCol w:w="237"/>
         <w:gridCol w:w="237"/>
         <w:gridCol w:w="237"/>
         <w:gridCol w:w="237"/>
-        <w:gridCol w:w="213"/>
-        <w:gridCol w:w="213"/>
-        <w:gridCol w:w="213"/>
-        <w:gridCol w:w="213"/>
-        <w:gridCol w:w="213"/>
-        <w:gridCol w:w="213"/>
-        <w:gridCol w:w="213"/>
-        <w:gridCol w:w="213"/>
-        <w:gridCol w:w="213"/>
-        <w:gridCol w:w="213"/>
-        <w:gridCol w:w="213"/>
-        <w:gridCol w:w="213"/>
-        <w:gridCol w:w="218"/>
-        <w:gridCol w:w="218"/>
-        <w:gridCol w:w="218"/>
-        <w:gridCol w:w="218"/>
+        <w:gridCol w:w="434"/>
+        <w:gridCol w:w="206"/>
+        <w:gridCol w:w="206"/>
+        <w:gridCol w:w="206"/>
+        <w:gridCol w:w="206"/>
+        <w:gridCol w:w="207"/>
+        <w:gridCol w:w="206"/>
+        <w:gridCol w:w="206"/>
+        <w:gridCol w:w="212"/>
+        <w:gridCol w:w="211"/>
+        <w:gridCol w:w="211"/>
+        <w:gridCol w:w="211"/>
+        <w:gridCol w:w="215"/>
+        <w:gridCol w:w="215"/>
+        <w:gridCol w:w="215"/>
+        <w:gridCol w:w="215"/>
       </w:tblGrid>
       <w:tr>
         <w:trPr>
@@ -21347,7 +21347,7 @@
         </w:trPr>
         <w:tc>
           <w:tcPr>
-            <w:tcW w:w="1530" w:type="dxa"/>
+            <w:tcW w:w="1506" w:type="dxa"/>
             <w:gridSpan w:val="7"/>
             <w:tcBorders>
               <w:top w:val="single" w:sz="12" w:space="0" w:color="FFFFFF" w:themeColor="background1"/>
@@ -21393,7 +21393,7 @@
         </w:tc>
         <w:tc>
           <w:tcPr>
-            <w:tcW w:w="1676" w:type="dxa"/>
+            <w:tcW w:w="1595" w:type="dxa"/>
             <w:tcBorders>
               <w:top w:val="single" w:sz="12" w:space="0" w:color="FFFFFF" w:themeColor="background1"/>
               <w:left w:val="single" w:sz="12" w:space="0" w:color="FFFFFF" w:themeColor="background1"/>
@@ -21437,7 +21437,7 @@
         </w:tc>
         <w:tc>
           <w:tcPr>
-            <w:tcW w:w="1787" w:type="dxa"/>
+            <w:tcW w:w="1699" w:type="dxa"/>
             <w:gridSpan w:val="4"/>
             <w:tcBorders>
               <w:top w:val="single" w:sz="12" w:space="0" w:color="FFFFFF" w:themeColor="background1"/>
@@ -21521,7 +21521,7 @@
         </w:tc>
         <w:tc>
           <w:tcPr>
-            <w:tcW w:w="881" w:type="dxa"/>
+            <w:tcW w:w="948" w:type="dxa"/>
             <w:gridSpan w:val="4"/>
             <w:tcBorders>
               <w:top w:val="single" w:sz="12" w:space="0" w:color="FFFFFF" w:themeColor="background1"/>
@@ -21576,8 +21576,8 @@
         </w:tc>
         <w:tc>
           <w:tcPr>
-            <w:tcW w:w="2580" w:type="dxa"/>
-            <w:gridSpan w:val="12"/>
+            <w:tcW w:w="1877" w:type="dxa"/>
+            <w:gridSpan w:val="8"/>
             <w:tcBorders>
               <w:top w:val="single" w:sz="12" w:space="0" w:color="FFFFFF" w:themeColor="background1"/>
               <w:left w:val="single" w:sz="12" w:space="0" w:color="FFFFFF" w:themeColor="background1"/>
@@ -21605,24 +21605,50 @@
                 <w:b/>
                 <w:bCs/>
                 <w:color w:val="FFFFFF"/>
-                <w:position w:val="1"/>
               </w:rPr>
               <w:t>Reserved</w:t>
             </w:r>
-            <w:r>
+          </w:p>
+        </w:tc>
+        <w:tc>
+          <w:tcPr>
+            <w:tcW w:w="845" w:type="dxa"/>
+            <w:gridSpan w:val="4"/>
+            <w:tcBorders>
+              <w:top w:val="single" w:sz="12" w:space="0" w:color="FFFFFF" w:themeColor="background1"/>
+              <w:left w:val="single" w:sz="12" w:space="0" w:color="FFFFFF" w:themeColor="background1"/>
+              <w:bottom w:val="single" w:sz="36" w:space="0" w:color="FFFFFF" w:themeColor="background1"/>
+              <w:right w:val="single" w:sz="12" w:space="0" w:color="FFFFFF" w:themeColor="background1"/>
+            </w:tcBorders>
+            <w:shd w:val="clear" w:color="auto" w:fill="4472C4" w:themeFill="accent1"/>
+          </w:tcPr>
+          <w:p>
+            <w:pPr>
+              <w:spacing w:before="100" w:beforeAutospacing="1" w:after="100" w:afterAutospacing="1" w:line="240" w:lineRule="auto"/>
+              <w:jc w:val="center"/>
+              <w:textAlignment w:val="baseline"/>
               <w:rPr>
                 <w:rFonts w:ascii="Times New Roman" w:eastAsia="Times New Roman" w:hAnsi="Times New Roman" w:cs="Times New Roman"/>
                 <w:b/>
                 <w:bCs/>
                 <w:color w:val="FFFFFF"/>
               </w:rPr>
-              <w:t>​</w:t>
-            </w:r>
-          </w:p>
-        </w:tc>
-        <w:tc>
-          <w:tcPr>
-            <w:tcW w:w="876" w:type="dxa"/>
+            </w:pPr>
+            <w:r>
+              <w:rPr>
+                <w:rFonts w:ascii="Times New Roman" w:eastAsia="Times New Roman" w:hAnsi="Times New Roman" w:cs="Times New Roman"/>
+                <w:b/>
+                <w:bCs/>
+                <w:color w:val="FFFFFF"/>
+                <w:position w:val="1"/>
+              </w:rPr>
+              <w:t>Op3</w:t>
+            </w:r>
+          </w:p>
+        </w:tc>
+        <w:tc>
+          <w:tcPr>
+            <w:tcW w:w="860" w:type="dxa"/>
             <w:gridSpan w:val="4"/>
             <w:tcBorders>
               <w:top w:val="single" w:sz="12" w:space="0" w:color="FFFFFF" w:themeColor="background1"/>
@@ -21683,7 +21709,7 @@
         </w:trPr>
         <w:tc>
           <w:tcPr>
-            <w:tcW w:w="217" w:type="dxa"/>
+            <w:tcW w:w="213" w:type="dxa"/>
             <w:tcBorders>
               <w:top w:val="single" w:sz="36" w:space="0" w:color="FFFFFF" w:themeColor="background1"/>
               <w:left w:val="single" w:sz="12" w:space="0" w:color="FFFFFF" w:themeColor="background1"/>
@@ -21722,7 +21748,7 @@
         </w:tc>
         <w:tc>
           <w:tcPr>
-            <w:tcW w:w="218" w:type="dxa"/>
+            <w:tcW w:w="216" w:type="dxa"/>
             <w:tcBorders>
               <w:top w:val="single" w:sz="36" w:space="0" w:color="FFFFFF" w:themeColor="background1"/>
               <w:left w:val="single" w:sz="12" w:space="0" w:color="FFFFFF" w:themeColor="background1"/>
@@ -21761,7 +21787,7 @@
         </w:tc>
         <w:tc>
           <w:tcPr>
-            <w:tcW w:w="219" w:type="dxa"/>
+            <w:tcW w:w="216" w:type="dxa"/>
             <w:tcBorders>
               <w:top w:val="single" w:sz="36" w:space="0" w:color="FFFFFF" w:themeColor="background1"/>
               <w:left w:val="single" w:sz="12" w:space="0" w:color="FFFFFF" w:themeColor="background1"/>
@@ -21800,7 +21826,7 @@
         </w:tc>
         <w:tc>
           <w:tcPr>
-            <w:tcW w:w="219" w:type="dxa"/>
+            <w:tcW w:w="216" w:type="dxa"/>
             <w:tcBorders>
               <w:top w:val="single" w:sz="36" w:space="0" w:color="FFFFFF" w:themeColor="background1"/>
               <w:left w:val="single" w:sz="12" w:space="0" w:color="FFFFFF" w:themeColor="background1"/>
@@ -21839,7 +21865,7 @@
         </w:tc>
         <w:tc>
           <w:tcPr>
-            <w:tcW w:w="219" w:type="dxa"/>
+            <w:tcW w:w="215" w:type="dxa"/>
             <w:tcBorders>
               <w:top w:val="single" w:sz="36" w:space="0" w:color="FFFFFF" w:themeColor="background1"/>
               <w:left w:val="single" w:sz="12" w:space="0" w:color="FFFFFF" w:themeColor="background1"/>
@@ -21878,7 +21904,7 @@
         </w:tc>
         <w:tc>
           <w:tcPr>
-            <w:tcW w:w="219" w:type="dxa"/>
+            <w:tcW w:w="215" w:type="dxa"/>
             <w:tcBorders>
               <w:top w:val="single" w:sz="36" w:space="0" w:color="FFFFFF" w:themeColor="background1"/>
               <w:left w:val="single" w:sz="12" w:space="0" w:color="FFFFFF" w:themeColor="background1"/>
@@ -21917,7 +21943,7 @@
         </w:tc>
         <w:tc>
           <w:tcPr>
-            <w:tcW w:w="219" w:type="dxa"/>
+            <w:tcW w:w="215" w:type="dxa"/>
             <w:tcBorders>
               <w:top w:val="single" w:sz="36" w:space="0" w:color="FFFFFF" w:themeColor="background1"/>
               <w:left w:val="single" w:sz="12" w:space="0" w:color="FFFFFF" w:themeColor="background1"/>
@@ -21956,7 +21982,7 @@
         </w:tc>
         <w:tc>
           <w:tcPr>
-            <w:tcW w:w="1676" w:type="dxa"/>
+            <w:tcW w:w="1595" w:type="dxa"/>
             <w:tcBorders>
               <w:top w:val="single" w:sz="36" w:space="0" w:color="FFFFFF" w:themeColor="background1"/>
               <w:left w:val="single" w:sz="12" w:space="0" w:color="FFFFFF" w:themeColor="background1"/>
@@ -21995,7 +22021,7 @@
         </w:tc>
         <w:tc>
           <w:tcPr>
-            <w:tcW w:w="516" w:type="dxa"/>
+            <w:tcW w:w="490" w:type="dxa"/>
             <w:tcBorders>
               <w:top w:val="single" w:sz="36" w:space="0" w:color="FFFFFF" w:themeColor="background1"/>
               <w:left w:val="single" w:sz="12" w:space="0" w:color="FFFFFF" w:themeColor="background1"/>
@@ -22034,7 +22060,7 @@
         </w:tc>
         <w:tc>
           <w:tcPr>
-            <w:tcW w:w="461" w:type="dxa"/>
+            <w:tcW w:w="438" w:type="dxa"/>
             <w:tcBorders>
               <w:top w:val="single" w:sz="36" w:space="0" w:color="FFFFFF" w:themeColor="background1"/>
               <w:left w:val="single" w:sz="12" w:space="0" w:color="FFFFFF" w:themeColor="background1"/>
@@ -22073,7 +22099,7 @@
         </w:tc>
         <w:tc>
           <w:tcPr>
-            <w:tcW w:w="420" w:type="dxa"/>
+            <w:tcW w:w="399" w:type="dxa"/>
             <w:tcBorders>
               <w:top w:val="single" w:sz="36" w:space="0" w:color="FFFFFF" w:themeColor="background1"/>
               <w:left w:val="single" w:sz="12" w:space="0" w:color="FFFFFF" w:themeColor="background1"/>
@@ -22112,7 +22138,7 @@
         </w:tc>
         <w:tc>
           <w:tcPr>
-            <w:tcW w:w="390" w:type="dxa"/>
+            <w:tcW w:w="372" w:type="dxa"/>
             <w:tcBorders>
               <w:top w:val="single" w:sz="36" w:space="0" w:color="FFFFFF" w:themeColor="background1"/>
               <w:left w:val="single" w:sz="12" w:space="0" w:color="FFFFFF" w:themeColor="background1"/>
@@ -22151,7 +22177,7 @@
         </w:tc>
         <w:tc>
           <w:tcPr>
-            <w:tcW w:w="220" w:type="dxa"/>
+            <w:tcW w:w="237" w:type="dxa"/>
             <w:tcBorders>
               <w:top w:val="single" w:sz="36" w:space="0" w:color="FFFFFF" w:themeColor="background1"/>
               <w:left w:val="single" w:sz="12" w:space="0" w:color="FFFFFF" w:themeColor="background1"/>
@@ -22190,7 +22216,7 @@
         </w:tc>
         <w:tc>
           <w:tcPr>
-            <w:tcW w:w="221" w:type="dxa"/>
+            <w:tcW w:w="237" w:type="dxa"/>
             <w:tcBorders>
               <w:top w:val="single" w:sz="36" w:space="0" w:color="FFFFFF" w:themeColor="background1"/>
               <w:left w:val="single" w:sz="12" w:space="0" w:color="FFFFFF" w:themeColor="background1"/>
@@ -22229,7 +22255,7 @@
         </w:tc>
         <w:tc>
           <w:tcPr>
-            <w:tcW w:w="220" w:type="dxa"/>
+            <w:tcW w:w="237" w:type="dxa"/>
             <w:tcBorders>
               <w:top w:val="single" w:sz="36" w:space="0" w:color="FFFFFF" w:themeColor="background1"/>
               <w:left w:val="single" w:sz="12" w:space="0" w:color="FFFFFF" w:themeColor="background1"/>
@@ -22268,7 +22294,7 @@
         </w:tc>
         <w:tc>
           <w:tcPr>
-            <w:tcW w:w="220" w:type="dxa"/>
+            <w:tcW w:w="237" w:type="dxa"/>
             <w:tcBorders>
               <w:top w:val="single" w:sz="36" w:space="0" w:color="FFFFFF" w:themeColor="background1"/>
               <w:left w:val="single" w:sz="12" w:space="0" w:color="FFFFFF" w:themeColor="background1"/>
@@ -22307,7 +22333,7 @@
         </w:tc>
         <w:tc>
           <w:tcPr>
-            <w:tcW w:w="215" w:type="dxa"/>
+            <w:tcW w:w="434" w:type="dxa"/>
             <w:tcBorders>
               <w:top w:val="single" w:sz="36" w:space="0" w:color="FFFFFF" w:themeColor="background1"/>
               <w:left w:val="single" w:sz="12" w:space="0" w:color="FFFFFF" w:themeColor="background1"/>
@@ -22346,7 +22372,7 @@
         </w:tc>
         <w:tc>
           <w:tcPr>
-            <w:tcW w:w="215" w:type="dxa"/>
+            <w:tcW w:w="206" w:type="dxa"/>
             <w:tcBorders>
               <w:top w:val="single" w:sz="36" w:space="0" w:color="FFFFFF" w:themeColor="background1"/>
               <w:left w:val="single" w:sz="12" w:space="0" w:color="FFFFFF" w:themeColor="background1"/>
@@ -22385,7 +22411,7 @@
         </w:tc>
         <w:tc>
           <w:tcPr>
-            <w:tcW w:w="215" w:type="dxa"/>
+            <w:tcW w:w="206" w:type="dxa"/>
             <w:tcBorders>
               <w:top w:val="single" w:sz="36" w:space="0" w:color="FFFFFF" w:themeColor="background1"/>
               <w:left w:val="single" w:sz="12" w:space="0" w:color="FFFFFF" w:themeColor="background1"/>
@@ -22424,7 +22450,7 @@
         </w:tc>
         <w:tc>
           <w:tcPr>
-            <w:tcW w:w="215" w:type="dxa"/>
+            <w:tcW w:w="206" w:type="dxa"/>
             <w:tcBorders>
               <w:top w:val="single" w:sz="36" w:space="0" w:color="FFFFFF" w:themeColor="background1"/>
               <w:left w:val="single" w:sz="12" w:space="0" w:color="FFFFFF" w:themeColor="background1"/>
@@ -22463,7 +22489,7 @@
         </w:tc>
         <w:tc>
           <w:tcPr>
-            <w:tcW w:w="215" w:type="dxa"/>
+            <w:tcW w:w="206" w:type="dxa"/>
             <w:tcBorders>
               <w:top w:val="single" w:sz="36" w:space="0" w:color="FFFFFF" w:themeColor="background1"/>
               <w:left w:val="single" w:sz="12" w:space="0" w:color="FFFFFF" w:themeColor="background1"/>
@@ -22502,7 +22528,7 @@
         </w:tc>
         <w:tc>
           <w:tcPr>
-            <w:tcW w:w="215" w:type="dxa"/>
+            <w:tcW w:w="207" w:type="dxa"/>
             <w:tcBorders>
               <w:top w:val="single" w:sz="36" w:space="0" w:color="FFFFFF" w:themeColor="background1"/>
               <w:left w:val="single" w:sz="12" w:space="0" w:color="FFFFFF" w:themeColor="background1"/>
@@ -22541,7 +22567,7 @@
         </w:tc>
         <w:tc>
           <w:tcPr>
-            <w:tcW w:w="215" w:type="dxa"/>
+            <w:tcW w:w="206" w:type="dxa"/>
             <w:tcBorders>
               <w:top w:val="single" w:sz="36" w:space="0" w:color="FFFFFF" w:themeColor="background1"/>
               <w:left w:val="single" w:sz="12" w:space="0" w:color="FFFFFF" w:themeColor="background1"/>
@@ -22580,7 +22606,7 @@
         </w:tc>
         <w:tc>
           <w:tcPr>
-            <w:tcW w:w="215" w:type="dxa"/>
+            <w:tcW w:w="206" w:type="dxa"/>
             <w:tcBorders>
               <w:top w:val="single" w:sz="36" w:space="0" w:color="FFFFFF" w:themeColor="background1"/>
               <w:left w:val="single" w:sz="12" w:space="0" w:color="FFFFFF" w:themeColor="background1"/>
@@ -22619,7 +22645,7 @@
         </w:tc>
         <w:tc>
           <w:tcPr>
-            <w:tcW w:w="215" w:type="dxa"/>
+            <w:tcW w:w="212" w:type="dxa"/>
             <w:tcBorders>
               <w:top w:val="single" w:sz="36" w:space="0" w:color="FFFFFF" w:themeColor="background1"/>
               <w:left w:val="single" w:sz="12" w:space="0" w:color="FFFFFF" w:themeColor="background1"/>
@@ -22643,22 +22669,21 @@
               <w:rPr>
                 <w:rFonts w:ascii="Times New Roman" w:eastAsia="Times New Roman" w:hAnsi="Times New Roman" w:cs="Times New Roman"/>
                 <w:color w:val="000000"/>
-                <w:position w:val="1"/>
-              </w:rPr>
-              <w:t>0</w:t>
-            </w:r>
-            <w:r>
-              <w:rPr>
-                <w:rFonts w:ascii="Times New Roman" w:eastAsia="Times New Roman" w:hAnsi="Times New Roman" w:cs="Times New Roman"/>
-                <w:color w:val="000000"/>
-              </w:rPr>
-              <w:t>​</w:t>
-            </w:r>
-          </w:p>
-        </w:tc>
-        <w:tc>
-          <w:tcPr>
-            <w:tcW w:w="215" w:type="dxa"/>
+              </w:rPr>
+              <w:t>X</w:t>
+            </w:r>
+            <w:r>
+              <w:rPr>
+                <w:rFonts w:ascii="Times New Roman" w:eastAsia="Times New Roman" w:hAnsi="Times New Roman" w:cs="Times New Roman"/>
+                <w:color w:val="000000"/>
+              </w:rPr>
+              <w:t>​</w:t>
+            </w:r>
+          </w:p>
+        </w:tc>
+        <w:tc>
+          <w:tcPr>
+            <w:tcW w:w="211" w:type="dxa"/>
             <w:tcBorders>
               <w:top w:val="single" w:sz="36" w:space="0" w:color="FFFFFF" w:themeColor="background1"/>
               <w:left w:val="single" w:sz="12" w:space="0" w:color="FFFFFF" w:themeColor="background1"/>
@@ -22682,22 +22707,21 @@
               <w:rPr>
                 <w:rFonts w:ascii="Times New Roman" w:eastAsia="Times New Roman" w:hAnsi="Times New Roman" w:cs="Times New Roman"/>
                 <w:color w:val="000000"/>
-                <w:position w:val="1"/>
-              </w:rPr>
-              <w:t>0</w:t>
-            </w:r>
-            <w:r>
-              <w:rPr>
-                <w:rFonts w:ascii="Times New Roman" w:eastAsia="Times New Roman" w:hAnsi="Times New Roman" w:cs="Times New Roman"/>
-                <w:color w:val="000000"/>
-              </w:rPr>
-              <w:t>​</w:t>
-            </w:r>
-          </w:p>
-        </w:tc>
-        <w:tc>
-          <w:tcPr>
-            <w:tcW w:w="215" w:type="dxa"/>
+              </w:rPr>
+              <w:t>X</w:t>
+            </w:r>
+            <w:r>
+              <w:rPr>
+                <w:rFonts w:ascii="Times New Roman" w:eastAsia="Times New Roman" w:hAnsi="Times New Roman" w:cs="Times New Roman"/>
+                <w:color w:val="000000"/>
+              </w:rPr>
+              <w:t>​</w:t>
+            </w:r>
+          </w:p>
+        </w:tc>
+        <w:tc>
+          <w:tcPr>
+            <w:tcW w:w="211" w:type="dxa"/>
             <w:tcBorders>
               <w:top w:val="single" w:sz="36" w:space="0" w:color="FFFFFF" w:themeColor="background1"/>
               <w:left w:val="single" w:sz="12" w:space="0" w:color="FFFFFF" w:themeColor="background1"/>
@@ -22721,22 +22745,14 @@
               <w:rPr>
                 <w:rFonts w:ascii="Times New Roman" w:eastAsia="Times New Roman" w:hAnsi="Times New Roman" w:cs="Times New Roman"/>
                 <w:color w:val="000000"/>
-                <w:position w:val="1"/>
-              </w:rPr>
-              <w:t>0</w:t>
-            </w:r>
-            <w:r>
-              <w:rPr>
-                <w:rFonts w:ascii="Times New Roman" w:eastAsia="Times New Roman" w:hAnsi="Times New Roman" w:cs="Times New Roman"/>
-                <w:color w:val="000000"/>
-              </w:rPr>
-              <w:t>​</w:t>
-            </w:r>
-          </w:p>
-        </w:tc>
-        <w:tc>
-          <w:tcPr>
-            <w:tcW w:w="215" w:type="dxa"/>
+              </w:rPr>
+              <w:t>X</w:t>
+            </w:r>
+          </w:p>
+        </w:tc>
+        <w:tc>
+          <w:tcPr>
+            <w:tcW w:w="211" w:type="dxa"/>
             <w:tcBorders>
               <w:top w:val="single" w:sz="36" w:space="0" w:color="FFFFFF" w:themeColor="background1"/>
               <w:left w:val="single" w:sz="12" w:space="0" w:color="FFFFFF" w:themeColor="background1"/>
@@ -22760,22 +22776,21 @@
               <w:rPr>
                 <w:rFonts w:ascii="Times New Roman" w:eastAsia="Times New Roman" w:hAnsi="Times New Roman" w:cs="Times New Roman"/>
                 <w:color w:val="000000"/>
-                <w:position w:val="1"/>
-              </w:rPr>
-              <w:t>0</w:t>
-            </w:r>
-            <w:r>
-              <w:rPr>
-                <w:rFonts w:ascii="Times New Roman" w:eastAsia="Times New Roman" w:hAnsi="Times New Roman" w:cs="Times New Roman"/>
-                <w:color w:val="000000"/>
-              </w:rPr>
-              <w:t>​</w:t>
-            </w:r>
-          </w:p>
-        </w:tc>
-        <w:tc>
-          <w:tcPr>
-            <w:tcW w:w="219" w:type="dxa"/>
+              </w:rPr>
+              <w:t>X</w:t>
+            </w:r>
+            <w:r>
+              <w:rPr>
+                <w:rFonts w:ascii="Times New Roman" w:eastAsia="Times New Roman" w:hAnsi="Times New Roman" w:cs="Times New Roman"/>
+                <w:color w:val="000000"/>
+              </w:rPr>
+              <w:t>​</w:t>
+            </w:r>
+          </w:p>
+        </w:tc>
+        <w:tc>
+          <w:tcPr>
+            <w:tcW w:w="215" w:type="dxa"/>
             <w:tcBorders>
               <w:top w:val="single" w:sz="36" w:space="0" w:color="FFFFFF" w:themeColor="background1"/>
               <w:left w:val="single" w:sz="12" w:space="0" w:color="FFFFFF" w:themeColor="background1"/>
@@ -22814,7 +22829,7 @@
         </w:tc>
         <w:tc>
           <w:tcPr>
-            <w:tcW w:w="219" w:type="dxa"/>
+            <w:tcW w:w="215" w:type="dxa"/>
             <w:tcBorders>
               <w:top w:val="single" w:sz="36" w:space="0" w:color="FFFFFF" w:themeColor="background1"/>
               <w:left w:val="single" w:sz="12" w:space="0" w:color="FFFFFF" w:themeColor="background1"/>
@@ -22853,7 +22868,7 @@
         </w:tc>
         <w:tc>
           <w:tcPr>
-            <w:tcW w:w="219" w:type="dxa"/>
+            <w:tcW w:w="215" w:type="dxa"/>
             <w:tcBorders>
               <w:top w:val="single" w:sz="36" w:space="0" w:color="FFFFFF" w:themeColor="background1"/>
               <w:left w:val="single" w:sz="12" w:space="0" w:color="FFFFFF" w:themeColor="background1"/>
@@ -22892,7 +22907,7 @@
         </w:tc>
         <w:tc>
           <w:tcPr>
-            <w:tcW w:w="219" w:type="dxa"/>
+            <w:tcW w:w="215" w:type="dxa"/>
             <w:tcBorders>
               <w:top w:val="single" w:sz="36" w:space="0" w:color="FFFFFF" w:themeColor="background1"/>
               <w:left w:val="single" w:sz="12" w:space="0" w:color="FFFFFF" w:themeColor="background1"/>

</xml_diff>